<commit_message>
boss and co innovation notes
</commit_message>
<xml_diff>
--- a/Boss and Co Innovation.docx
+++ b/Boss and Co Innovation.docx
@@ -25,7 +25,6 @@
         <w:rPr>
           <w:rFonts w:ascii="Segoe UI" w:hAnsi="Segoe UI" w:cs="Segoe UI"/>
           <w:color w:val="212121"/>
-          <w:shd w:val="clear" w:color="auto" w:fill="FFFFFF"/>
         </w:rPr>
       </w:pPr>
       <w:r>
@@ -34,6 +33,265 @@
           <w:b/>
           <w:color w:val="212121"/>
           <w:u w:val="single"/>
+        </w:rPr>
+        <w:t>My Story:</w:t>
+      </w:r>
+      <w:r>
+        <w:rPr>
+          <w:rFonts w:ascii="Segoe UI" w:hAnsi="Segoe UI" w:cs="Segoe UI"/>
+          <w:color w:val="212121"/>
+        </w:rPr>
+        <w:t xml:space="preserve"> </w:t>
+      </w:r>
+      <w:r>
+        <w:rPr>
+          <w:rFonts w:ascii="Segoe UI" w:hAnsi="Segoe UI" w:cs="Segoe UI"/>
+          <w:color w:val="212121"/>
+        </w:rPr>
+        <w:br/>
+      </w:r>
+    </w:p>
+    <w:p>
+      <w:pPr>
+        <w:rPr>
+          <w:rFonts w:ascii="Segoe UI" w:hAnsi="Segoe UI" w:cs="Segoe UI"/>
+          <w:color w:val="212121"/>
+        </w:rPr>
+      </w:pPr>
+      <w:r>
+        <w:rPr>
+          <w:rFonts w:ascii="Segoe UI" w:hAnsi="Segoe UI" w:cs="Segoe UI"/>
+          <w:color w:val="212121"/>
+        </w:rPr>
+        <w:t>Honored, humbled to have opportunity to share my story</w:t>
+      </w:r>
+    </w:p>
+    <w:p>
+      <w:pPr>
+        <w:rPr>
+          <w:rFonts w:ascii="Segoe UI" w:hAnsi="Segoe UI" w:cs="Segoe UI"/>
+          <w:color w:val="212121"/>
+        </w:rPr>
+      </w:pPr>
+      <w:r>
+        <w:rPr>
+          <w:rFonts w:ascii="Segoe UI" w:hAnsi="Segoe UI" w:cs="Segoe UI"/>
+          <w:color w:val="212121"/>
+          <w:shd w:val="clear" w:color="auto" w:fill="FFFFFF"/>
+        </w:rPr>
+        <w:t>Not here to tell you how to run your company, or offer crazy insight in that regard... you’re all way more experts than me in that regard... in fact if anything I hope to chat with some of you and gain knowledge in that area... I want to share my vision of innovation, how I apply it in my life and hopefully a piece resonates with you</w:t>
+      </w:r>
+    </w:p>
+    <w:p>
+      <w:pPr>
+        <w:rPr>
+          <w:rFonts w:ascii="Segoe UI" w:hAnsi="Segoe UI" w:cs="Segoe UI"/>
+          <w:color w:val="212121"/>
+          <w:shd w:val="clear" w:color="auto" w:fill="FFFFFF"/>
+        </w:rPr>
+      </w:pPr>
+      <w:r>
+        <w:rPr>
+          <w:rFonts w:ascii="Segoe UI" w:hAnsi="Segoe UI" w:cs="Segoe UI"/>
+          <w:color w:val="212121"/>
+          <w:shd w:val="clear" w:color="auto" w:fill="FFFFFF"/>
+        </w:rPr>
+        <w:t>GitHub girl sticker</w:t>
+      </w:r>
+      <w:r>
+        <w:rPr>
+          <w:rFonts w:ascii="Segoe UI" w:hAnsi="Segoe UI" w:cs="Segoe UI"/>
+          <w:color w:val="212121"/>
+        </w:rPr>
+        <w:br/>
+      </w:r>
+      <w:r>
+        <w:rPr>
+          <w:rFonts w:ascii="Segoe UI" w:hAnsi="Segoe UI" w:cs="Segoe UI"/>
+          <w:color w:val="212121"/>
+          <w:shd w:val="clear" w:color="auto" w:fill="FFFFFF"/>
+        </w:rPr>
+        <w:br/>
+      </w:r>
+      <w:r>
+        <w:rPr>
+          <w:rFonts w:ascii="Segoe UI" w:hAnsi="Segoe UI" w:cs="Segoe UI"/>
+          <w:color w:val="212121"/>
+          <w:shd w:val="clear" w:color="auto" w:fill="FFFFFF"/>
+        </w:rPr>
+        <w:t>Love coding because it compares to my art... study other people’s work, emulate it and make it your own</w:t>
+      </w:r>
+      <w:r>
+        <w:rPr>
+          <w:rFonts w:ascii="Segoe UI" w:hAnsi="Segoe UI" w:cs="Segoe UI"/>
+          <w:color w:val="212121"/>
+          <w:shd w:val="clear" w:color="auto" w:fill="FFFFFF"/>
+        </w:rPr>
+        <w:br/>
+      </w:r>
+      <w:r>
+        <w:rPr>
+          <w:rFonts w:ascii="Segoe UI" w:hAnsi="Segoe UI" w:cs="Segoe UI"/>
+          <w:color w:val="212121"/>
+          <w:shd w:val="clear" w:color="auto" w:fill="FFFFFF"/>
+        </w:rPr>
+        <w:br/>
+      </w:r>
+      <w:r>
+        <w:rPr>
+          <w:rFonts w:ascii="Segoe UI" w:hAnsi="Segoe UI" w:cs="Segoe UI"/>
+          <w:color w:val="212121"/>
+          <w:shd w:val="clear" w:color="auto" w:fill="FFFFFF"/>
+        </w:rPr>
+        <w:t xml:space="preserve">Students don’t need me to learn (so many resources) they need me to want to learn... instill a passion to search out info, not memorize facts... what do you remember about 10th grade? </w:t>
+      </w:r>
+      <w:r>
+        <w:rPr>
+          <w:rFonts w:ascii="Segoe UI" w:hAnsi="Segoe UI" w:cs="Segoe UI"/>
+          <w:color w:val="212121"/>
+          <w:shd w:val="clear" w:color="auto" w:fill="FFFFFF"/>
+        </w:rPr>
+        <w:br/>
+      </w:r>
+      <w:r>
+        <w:rPr>
+          <w:rFonts w:ascii="Segoe UI" w:hAnsi="Segoe UI" w:cs="Segoe UI"/>
+          <w:color w:val="212121"/>
+          <w:shd w:val="clear" w:color="auto" w:fill="FFFFFF"/>
+        </w:rPr>
+        <w:t>What will your employee remember about working for you?</w:t>
+      </w:r>
+      <w:r>
+        <w:rPr>
+          <w:rFonts w:ascii="Segoe UI" w:hAnsi="Segoe UI" w:cs="Segoe UI"/>
+          <w:color w:val="212121"/>
+          <w:shd w:val="clear" w:color="auto" w:fill="FFFFFF"/>
+        </w:rPr>
+        <w:br/>
+      </w:r>
+      <w:r>
+        <w:rPr>
+          <w:rFonts w:ascii="Segoe UI" w:hAnsi="Segoe UI" w:cs="Segoe UI"/>
+          <w:color w:val="212121"/>
+          <w:shd w:val="clear" w:color="auto" w:fill="FFFFFF"/>
+        </w:rPr>
+        <w:br/>
+      </w:r>
+      <w:r>
+        <w:rPr>
+          <w:rFonts w:ascii="Segoe UI" w:hAnsi="Segoe UI" w:cs="Segoe UI"/>
+          <w:color w:val="212121"/>
+          <w:shd w:val="clear" w:color="auto" w:fill="FFFFFF"/>
+        </w:rPr>
+        <w:t>I want to teach how to think</w:t>
+      </w:r>
+      <w:r>
+        <w:rPr>
+          <w:rFonts w:ascii="Segoe UI" w:hAnsi="Segoe UI" w:cs="Segoe UI"/>
+          <w:color w:val="212121"/>
+          <w:shd w:val="clear" w:color="auto" w:fill="FFFFFF"/>
+        </w:rPr>
+        <w:t xml:space="preserve"> and how to learn</w:t>
+      </w:r>
+      <w:r>
+        <w:rPr>
+          <w:rFonts w:ascii="Segoe UI" w:hAnsi="Segoe UI" w:cs="Segoe UI"/>
+          <w:color w:val="212121"/>
+          <w:shd w:val="clear" w:color="auto" w:fill="FFFFFF"/>
+        </w:rPr>
+        <w:t>, not what to think... and it’s hard with state standards...</w:t>
+      </w:r>
+      <w:r>
+        <w:rPr>
+          <w:rFonts w:ascii="Segoe UI" w:hAnsi="Segoe UI" w:cs="Segoe UI"/>
+          <w:color w:val="212121"/>
+          <w:shd w:val="clear" w:color="auto" w:fill="FFFFFF"/>
+        </w:rPr>
+        <w:t xml:space="preserve"> but</w:t>
+      </w:r>
+      <w:bookmarkStart w:id="0" w:name="_GoBack"/>
+      <w:bookmarkEnd w:id="0"/>
+      <w:r>
+        <w:rPr>
+          <w:rFonts w:ascii="Segoe UI" w:hAnsi="Segoe UI" w:cs="Segoe UI"/>
+          <w:color w:val="212121"/>
+          <w:shd w:val="clear" w:color="auto" w:fill="FFFFFF"/>
+        </w:rPr>
+        <w:t xml:space="preserve"> supportive principal... started new class from research at </w:t>
+      </w:r>
+      <w:proofErr w:type="gramStart"/>
+      <w:r>
+        <w:rPr>
+          <w:rFonts w:ascii="Segoe UI" w:hAnsi="Segoe UI" w:cs="Segoe UI"/>
+          <w:color w:val="212121"/>
+          <w:shd w:val="clear" w:color="auto" w:fill="FFFFFF"/>
+        </w:rPr>
+        <w:t>Do</w:t>
+      </w:r>
+      <w:proofErr w:type="gramEnd"/>
+      <w:r>
+        <w:rPr>
+          <w:rFonts w:ascii="Segoe UI" w:hAnsi="Segoe UI" w:cs="Segoe UI"/>
+          <w:color w:val="212121"/>
+          <w:shd w:val="clear" w:color="auto" w:fill="FFFFFF"/>
+        </w:rPr>
+        <w:t xml:space="preserve"> Space... what ways can you bend your rules to allow for growth...</w:t>
+      </w:r>
+      <w:r>
+        <w:rPr>
+          <w:rFonts w:ascii="Segoe UI" w:hAnsi="Segoe UI" w:cs="Segoe UI"/>
+          <w:color w:val="212121"/>
+        </w:rPr>
+        <w:br/>
+      </w:r>
+      <w:r>
+        <w:rPr>
+          <w:rFonts w:ascii="Segoe UI" w:hAnsi="Segoe UI" w:cs="Segoe UI"/>
+          <w:color w:val="212121"/>
+        </w:rPr>
+        <w:br/>
+      </w:r>
+      <w:r>
+        <w:rPr>
+          <w:rFonts w:ascii="Segoe UI" w:hAnsi="Segoe UI" w:cs="Segoe UI"/>
+          <w:color w:val="212121"/>
+          <w:shd w:val="clear" w:color="auto" w:fill="FFFFFF"/>
+        </w:rPr>
+        <w:t>If you show a child how something works, they’ll only use it in that way… but if you let them figure it out, they’ll eventually apply it in multiple ways… don’t restrict your talent with ‘ways its always been done’ if that is in fact not necessary </w:t>
+      </w:r>
+      <w:r>
+        <w:rPr>
+          <w:rFonts w:ascii="Segoe UI" w:hAnsi="Segoe UI" w:cs="Segoe UI"/>
+          <w:color w:val="212121"/>
+        </w:rPr>
+        <w:br/>
+      </w:r>
+    </w:p>
+    <w:p>
+      <w:pPr>
+        <w:rPr>
+          <w:rFonts w:ascii="Segoe UI" w:hAnsi="Segoe UI" w:cs="Segoe UI"/>
+          <w:b/>
+          <w:color w:val="212121"/>
+          <w:u w:val="single"/>
+          <w:shd w:val="clear" w:color="auto" w:fill="FFFFFF"/>
+        </w:rPr>
+      </w:pPr>
+    </w:p>
+    <w:p>
+      <w:pPr>
+        <w:rPr>
+          <w:rFonts w:ascii="Segoe UI" w:hAnsi="Segoe UI" w:cs="Segoe UI"/>
+          <w:color w:val="212121"/>
+          <w:shd w:val="clear" w:color="auto" w:fill="FFFFFF"/>
+        </w:rPr>
+      </w:pPr>
+      <w:r>
+        <w:rPr>
+          <w:rFonts w:ascii="Segoe UI" w:hAnsi="Segoe UI" w:cs="Segoe UI"/>
+          <w:b/>
+          <w:color w:val="212121"/>
+          <w:u w:val="single"/>
           <w:shd w:val="clear" w:color="auto" w:fill="FFFFFF"/>
         </w:rPr>
         <w:t>Education</w:t>
@@ -166,6 +424,7 @@
           <w:color w:val="212121"/>
           <w:shd w:val="clear" w:color="auto" w:fill="FFFFFF"/>
         </w:rPr>
+        <w:lastRenderedPageBreak/>
         <w:t xml:space="preserve">Important to be innovative and keep eyes on future while respecting the past... education is preparing kids for next step... typically college—huge personal dilemma of teaching math for differential equations when most </w:t>
       </w:r>
       <w:proofErr w:type="spellStart"/>
@@ -437,7 +696,6 @@
           <w:color w:val="212121"/>
           <w:shd w:val="clear" w:color="auto" w:fill="FFFFFF"/>
         </w:rPr>
-        <w:lastRenderedPageBreak/>
         <w:tab/>
         <w:t>Treat each day as a way for me to get better as a teacher… control what I can control, and give power back to the students on what they can control</w:t>
       </w:r>
@@ -494,201 +752,6 @@
       <w:r>
         <w:rPr>
           <w:rFonts w:ascii="Segoe UI" w:hAnsi="Segoe UI" w:cs="Segoe UI"/>
-          <w:b/>
-          <w:color w:val="212121"/>
-          <w:u w:val="single"/>
-        </w:rPr>
-        <w:t>My Story:</w:t>
-      </w:r>
-      <w:r>
-        <w:rPr>
-          <w:rFonts w:ascii="Segoe UI" w:hAnsi="Segoe UI" w:cs="Segoe UI"/>
-          <w:color w:val="212121"/>
-        </w:rPr>
-        <w:t xml:space="preserve"> </w:t>
-      </w:r>
-      <w:r>
-        <w:rPr>
-          <w:rFonts w:ascii="Segoe UI" w:hAnsi="Segoe UI" w:cs="Segoe UI"/>
-          <w:color w:val="212121"/>
-        </w:rPr>
-        <w:br/>
-      </w:r>
-    </w:p>
-    <w:p>
-      <w:pPr>
-        <w:rPr>
-          <w:rFonts w:ascii="Segoe UI" w:hAnsi="Segoe UI" w:cs="Segoe UI"/>
-          <w:color w:val="212121"/>
-        </w:rPr>
-      </w:pPr>
-      <w:r>
-        <w:rPr>
-          <w:rFonts w:ascii="Segoe UI" w:hAnsi="Segoe UI" w:cs="Segoe UI"/>
-          <w:color w:val="212121"/>
-          <w:shd w:val="clear" w:color="auto" w:fill="FFFFFF"/>
-        </w:rPr>
-        <w:t>Not here to tell you how to run your company, or offer crazy insight in that regard... you’re all way more experts than me in that regard... in fact if anything I hope to chat with some of you and gain knowledge in that area... I want to share my vision of innovation, how I apply it in my life and hopefully a piece resonates with you</w:t>
-      </w:r>
-    </w:p>
-    <w:p>
-      <w:pPr>
-        <w:rPr>
-          <w:rFonts w:ascii="Segoe UI" w:hAnsi="Segoe UI" w:cs="Segoe UI"/>
-          <w:color w:val="212121"/>
-        </w:rPr>
-      </w:pPr>
-      <w:r>
-        <w:rPr>
-          <w:rFonts w:ascii="Segoe UI" w:hAnsi="Segoe UI" w:cs="Segoe UI"/>
-          <w:color w:val="212121"/>
-          <w:shd w:val="clear" w:color="auto" w:fill="FFFFFF"/>
-        </w:rPr>
-        <w:t>GitHub girl sticker</w:t>
-      </w:r>
-      <w:r>
-        <w:rPr>
-          <w:rFonts w:ascii="Segoe UI" w:hAnsi="Segoe UI" w:cs="Segoe UI"/>
-          <w:color w:val="212121"/>
-        </w:rPr>
-        <w:br/>
-      </w:r>
-    </w:p>
-    <w:p>
-      <w:pPr>
-        <w:rPr>
-          <w:rFonts w:ascii="Segoe UI" w:hAnsi="Segoe UI" w:cs="Segoe UI"/>
-          <w:color w:val="212121"/>
-          <w:shd w:val="clear" w:color="auto" w:fill="FFFFFF"/>
-        </w:rPr>
-      </w:pPr>
-      <w:r>
-        <w:rPr>
-          <w:rFonts w:ascii="Segoe UI" w:hAnsi="Segoe UI" w:cs="Segoe UI"/>
-          <w:color w:val="212121"/>
-          <w:shd w:val="clear" w:color="auto" w:fill="FFFFFF"/>
-        </w:rPr>
-        <w:t>Love coding because it compares to my art... study other people’s work, emulate it and make it your own</w:t>
-      </w:r>
-    </w:p>
-    <w:p>
-      <w:pPr>
-        <w:rPr>
-          <w:rFonts w:ascii="Segoe UI" w:hAnsi="Segoe UI" w:cs="Segoe UI"/>
-          <w:color w:val="212121"/>
-        </w:rPr>
-      </w:pPr>
-      <w:r>
-        <w:rPr>
-          <w:rFonts w:ascii="Segoe UI" w:hAnsi="Segoe UI" w:cs="Segoe UI"/>
-          <w:color w:val="212121"/>
-        </w:rPr>
-        <w:br/>
-      </w:r>
-      <w:r>
-        <w:rPr>
-          <w:rFonts w:ascii="Segoe UI" w:hAnsi="Segoe UI" w:cs="Segoe UI"/>
-          <w:color w:val="212121"/>
-          <w:shd w:val="clear" w:color="auto" w:fill="FFFFFF"/>
-        </w:rPr>
-        <w:t xml:space="preserve">I want to teach how to think, not what to think... and it’s hard with state standards... supportive principal... started new class from research at </w:t>
-      </w:r>
-      <w:proofErr w:type="gramStart"/>
-      <w:r>
-        <w:rPr>
-          <w:rFonts w:ascii="Segoe UI" w:hAnsi="Segoe UI" w:cs="Segoe UI"/>
-          <w:color w:val="212121"/>
-          <w:shd w:val="clear" w:color="auto" w:fill="FFFFFF"/>
-        </w:rPr>
-        <w:t>Do</w:t>
-      </w:r>
-      <w:proofErr w:type="gramEnd"/>
-      <w:r>
-        <w:rPr>
-          <w:rFonts w:ascii="Segoe UI" w:hAnsi="Segoe UI" w:cs="Segoe UI"/>
-          <w:color w:val="212121"/>
-          <w:shd w:val="clear" w:color="auto" w:fill="FFFFFF"/>
-        </w:rPr>
-        <w:t xml:space="preserve"> Space... what ways can you bend your rules to allow for growth...</w:t>
-      </w:r>
-      <w:r>
-        <w:rPr>
-          <w:rFonts w:ascii="Segoe UI" w:hAnsi="Segoe UI" w:cs="Segoe UI"/>
-          <w:color w:val="212121"/>
-        </w:rPr>
-        <w:br/>
-      </w:r>
-      <w:r>
-        <w:rPr>
-          <w:rFonts w:ascii="Segoe UI" w:hAnsi="Segoe UI" w:cs="Segoe UI"/>
-          <w:color w:val="212121"/>
-        </w:rPr>
-        <w:br/>
-      </w:r>
-      <w:bookmarkStart w:id="0" w:name="_GoBack"/>
-      <w:bookmarkEnd w:id="0"/>
-      <w:r>
-        <w:rPr>
-          <w:rFonts w:ascii="Segoe UI" w:hAnsi="Segoe UI" w:cs="Segoe UI"/>
-          <w:color w:val="212121"/>
-        </w:rPr>
-        <w:br/>
-      </w:r>
-      <w:r>
-        <w:rPr>
-          <w:rFonts w:ascii="Segoe UI" w:hAnsi="Segoe UI" w:cs="Segoe UI"/>
-          <w:color w:val="212121"/>
-          <w:shd w:val="clear" w:color="auto" w:fill="FFFFFF"/>
-        </w:rPr>
-        <w:t>What happens in schools and ways you can support</w:t>
-      </w:r>
-      <w:r>
-        <w:rPr>
-          <w:rFonts w:ascii="Segoe UI" w:hAnsi="Segoe UI" w:cs="Segoe UI"/>
-          <w:color w:val="212121"/>
-        </w:rPr>
-        <w:br/>
-      </w:r>
-      <w:r>
-        <w:rPr>
-          <w:rFonts w:ascii="Segoe UI" w:hAnsi="Segoe UI" w:cs="Segoe UI"/>
-          <w:color w:val="212121"/>
-        </w:rPr>
-        <w:br/>
-      </w:r>
-      <w:r>
-        <w:rPr>
-          <w:rFonts w:ascii="Segoe UI" w:hAnsi="Segoe UI" w:cs="Segoe UI"/>
-          <w:color w:val="212121"/>
-          <w:shd w:val="clear" w:color="auto" w:fill="FFFFFF"/>
-        </w:rPr>
-        <w:t>Students don’t need me to learn (so many resources) they need me to want to learn... instill a passion to search out info, not memorize facts... what do you remember about 10th grade? What will your employee remember about working for you?</w:t>
-      </w:r>
-      <w:r>
-        <w:rPr>
-          <w:rFonts w:ascii="Segoe UI" w:hAnsi="Segoe UI" w:cs="Segoe UI"/>
-          <w:color w:val="212121"/>
-        </w:rPr>
-        <w:br/>
-      </w:r>
-      <w:r>
-        <w:rPr>
-          <w:rFonts w:ascii="Segoe UI" w:hAnsi="Segoe UI" w:cs="Segoe UI"/>
-          <w:color w:val="212121"/>
-        </w:rPr>
-        <w:br/>
-      </w:r>
-      <w:r>
-        <w:rPr>
-          <w:rFonts w:ascii="Segoe UI" w:hAnsi="Segoe UI" w:cs="Segoe UI"/>
-          <w:color w:val="212121"/>
-          <w:shd w:val="clear" w:color="auto" w:fill="FFFFFF"/>
-        </w:rPr>
-        <w:t>If you show a child how something works, they’ll only use it in that way… but if you let them figure it out, they’ll eventually apply it in multiple ways… don’t restrict your talent with ‘ways its always been done’ if that is in fact not necessary </w:t>
-      </w:r>
-      <w:r>
-        <w:rPr>
-          <w:rFonts w:ascii="Segoe UI" w:hAnsi="Segoe UI" w:cs="Segoe UI"/>
           <w:color w:val="212121"/>
         </w:rPr>
         <w:br/>
@@ -727,13 +790,6 @@
           <w:color w:val="212121"/>
         </w:rPr>
         <w:lastRenderedPageBreak/>
-        <w:br/>
-      </w:r>
-      <w:r>
-        <w:rPr>
-          <w:rFonts w:ascii="Segoe UI" w:hAnsi="Segoe UI" w:cs="Segoe UI"/>
-          <w:color w:val="212121"/>
-        </w:rPr>
         <w:br/>
       </w:r>
       <w:r>

</xml_diff>